<commit_message>
2024/05/29 revised some url direct and update the search bar
</commit_message>
<xml_diff>
--- a/Web page Bug.docx
+++ b/Web page Bug.docx
@@ -67,6 +67,9 @@
     <w:p/>
     <w:p>
       <w:r>
+        <w:rPr>
+          <w:noProof/>
+        </w:rPr>
         <w:drawing>
           <wp:inline distT="0" distB="0" distL="0" distR="0" wp14:anchorId="5C4EF3C1" wp14:editId="4C283E78">
             <wp:extent cx="5274310" cy="1691005"/>
@@ -105,11 +108,6 @@
       </w:r>
     </w:p>
     <w:p>
-      <w:pPr>
-        <w:rPr>
-          <w:rFonts w:hint="eastAsia"/>
-        </w:rPr>
-      </w:pPr>
       <w:r>
         <w:rPr>
           <w:noProof/>
@@ -150,6 +148,170 @@
           </wp:inline>
         </w:drawing>
       </w:r>
+      <w:r>
+        <w:drawing>
+          <wp:inline distT="0" distB="0" distL="0" distR="0" wp14:anchorId="14C9CCC8" wp14:editId="6608D4B4">
+            <wp:extent cx="5274310" cy="1814830"/>
+            <wp:effectExtent l="0" t="0" r="2540" b="0"/>
+            <wp:docPr id="306419173" name="圖片 1"/>
+            <wp:cNvGraphicFramePr>
+              <a:graphicFrameLocks xmlns:a="http://schemas.openxmlformats.org/drawingml/2006/main" noChangeAspect="1"/>
+            </wp:cNvGraphicFramePr>
+            <a:graphic xmlns:a="http://schemas.openxmlformats.org/drawingml/2006/main">
+              <a:graphicData uri="http://schemas.openxmlformats.org/drawingml/2006/picture">
+                <pic:pic xmlns:pic="http://schemas.openxmlformats.org/drawingml/2006/picture">
+                  <pic:nvPicPr>
+                    <pic:cNvPr id="306419173" name=""/>
+                    <pic:cNvPicPr/>
+                  </pic:nvPicPr>
+                  <pic:blipFill>
+                    <a:blip r:embed="rId9"/>
+                    <a:stretch>
+                      <a:fillRect/>
+                    </a:stretch>
+                  </pic:blipFill>
+                  <pic:spPr>
+                    <a:xfrm>
+                      <a:off x="0" y="0"/>
+                      <a:ext cx="5274310" cy="1814830"/>
+                    </a:xfrm>
+                    <a:prstGeom prst="rect">
+                      <a:avLst/>
+                    </a:prstGeom>
+                  </pic:spPr>
+                </pic:pic>
+              </a:graphicData>
+            </a:graphic>
+          </wp:inline>
+        </w:drawing>
+      </w:r>
+    </w:p>
+    <w:p>
+      <w:r>
+        <w:rPr>
+          <w:rFonts w:hint="eastAsia"/>
+        </w:rPr>
+        <w:lastRenderedPageBreak/>
+        <w:t>這些問題是在</w:t>
+      </w:r>
+      <w:proofErr w:type="spellStart"/>
+      <w:r>
+        <w:rPr>
+          <w:rFonts w:hint="eastAsia"/>
+        </w:rPr>
+        <w:t>product.jsp</w:t>
+      </w:r>
+      <w:proofErr w:type="spellEnd"/>
+      <w:r>
+        <w:rPr>
+          <w:rFonts w:hint="eastAsia"/>
+        </w:rPr>
+        <w:t>中在設計上面點擊</w:t>
+      </w:r>
+      <w:r>
+        <w:rPr>
+          <w:rFonts w:hint="eastAsia"/>
+        </w:rPr>
+        <w:t>icon</w:t>
+      </w:r>
+      <w:r>
+        <w:rPr>
+          <w:rFonts w:hint="eastAsia"/>
+        </w:rPr>
+        <w:t>和</w:t>
+      </w:r>
+      <w:r>
+        <w:rPr>
+          <w:rFonts w:hint="eastAsia"/>
+        </w:rPr>
+        <w:t>以及搜尋欄位的部分到底是要導回到有登入的</w:t>
+      </w:r>
+      <w:proofErr w:type="spellStart"/>
+      <w:r>
+        <w:rPr>
+          <w:rFonts w:hint="eastAsia"/>
+        </w:rPr>
+        <w:t>jsp</w:t>
+      </w:r>
+      <w:proofErr w:type="spellEnd"/>
+      <w:r>
+        <w:rPr>
+          <w:rFonts w:hint="eastAsia"/>
+        </w:rPr>
+        <w:t>還是沒有登入的</w:t>
+      </w:r>
+      <w:r>
+        <w:rPr>
+          <w:rFonts w:hint="eastAsia"/>
+        </w:rPr>
+        <w:t>JSP</w:t>
+      </w:r>
+      <w:r>
+        <w:rPr>
+          <w:rFonts w:hint="eastAsia"/>
+        </w:rPr>
+        <w:t>還是有甚麼設計可以參照</w:t>
+      </w:r>
+      <w:r>
+        <w:drawing>
+          <wp:inline distT="0" distB="0" distL="0" distR="0" wp14:anchorId="3B295EC0" wp14:editId="2692AF21">
+            <wp:extent cx="5274310" cy="1232535"/>
+            <wp:effectExtent l="0" t="0" r="2540" b="5715"/>
+            <wp:docPr id="458195111" name="圖片 1"/>
+            <wp:cNvGraphicFramePr>
+              <a:graphicFrameLocks xmlns:a="http://schemas.openxmlformats.org/drawingml/2006/main" noChangeAspect="1"/>
+            </wp:cNvGraphicFramePr>
+            <a:graphic xmlns:a="http://schemas.openxmlformats.org/drawingml/2006/main">
+              <a:graphicData uri="http://schemas.openxmlformats.org/drawingml/2006/picture">
+                <pic:pic xmlns:pic="http://schemas.openxmlformats.org/drawingml/2006/picture">
+                  <pic:nvPicPr>
+                    <pic:cNvPr id="458195111" name=""/>
+                    <pic:cNvPicPr/>
+                  </pic:nvPicPr>
+                  <pic:blipFill>
+                    <a:blip r:embed="rId10"/>
+                    <a:stretch>
+                      <a:fillRect/>
+                    </a:stretch>
+                  </pic:blipFill>
+                  <pic:spPr>
+                    <a:xfrm>
+                      <a:off x="0" y="0"/>
+                      <a:ext cx="5274310" cy="1232535"/>
+                    </a:xfrm>
+                    <a:prstGeom prst="rect">
+                      <a:avLst/>
+                    </a:prstGeom>
+                  </pic:spPr>
+                </pic:pic>
+              </a:graphicData>
+            </a:graphic>
+          </wp:inline>
+        </w:drawing>
+      </w:r>
+    </w:p>
+    <w:p>
+      <w:r>
+        <w:rPr>
+          <w:rFonts w:hint="eastAsia"/>
+        </w:rPr>
+        <w:t>我好像發現我少看了一個</w:t>
+      </w:r>
+      <w:proofErr w:type="spellStart"/>
+      <w:r>
+        <w:rPr>
+          <w:rFonts w:hint="eastAsia"/>
+        </w:rPr>
+        <w:t>product_LoggedIn.jsp</w:t>
+      </w:r>
+      <w:proofErr w:type="spellEnd"/>
+    </w:p>
+    <w:p>
+      <w:pPr>
+        <w:rPr>
+          <w:rFonts w:hint="eastAsia"/>
+        </w:rPr>
+      </w:pPr>
     </w:p>
     <w:sectPr>
       <w:pgSz w:w="11906" w:h="16838"/>

</xml_diff>

<commit_message>
2024/06/02 First, update aboutus and payment pages. Second, fixed the caruseo bug in index index_Logged and add the script ajax in footer
</commit_message>
<xml_diff>
--- a/Web page Bug.docx
+++ b/Web page Bug.docx
@@ -2,111 +2,6 @@
 <file path=word/document.xml><?xml version="1.0" encoding="utf-8"?>
 <w:document xmlns:wpc="http://schemas.microsoft.com/office/word/2010/wordprocessingCanvas" xmlns:cx="http://schemas.microsoft.com/office/drawing/2014/chartex" xmlns:cx1="http://schemas.microsoft.com/office/drawing/2015/9/8/chartex" xmlns:cx2="http://schemas.microsoft.com/office/drawing/2015/10/21/chartex" xmlns:cx3="http://schemas.microsoft.com/office/drawing/2016/5/9/chartex" xmlns:cx4="http://schemas.microsoft.com/office/drawing/2016/5/10/chartex" xmlns:cx5="http://schemas.microsoft.com/office/drawing/2016/5/11/chartex" xmlns:cx6="http://schemas.microsoft.com/office/drawing/2016/5/12/chartex" xmlns:cx7="http://schemas.microsoft.com/office/drawing/2016/5/13/chartex" xmlns:cx8="http://schemas.microsoft.com/office/drawing/2016/5/14/chartex" xmlns:mc="http://schemas.openxmlformats.org/markup-compatibility/2006" xmlns:aink="http://schemas.microsoft.com/office/drawing/2016/ink" xmlns:am3d="http://schemas.microsoft.com/office/drawing/2017/model3d" xmlns:o="urn:schemas-microsoft-com:office:office" xmlns:oel="http://schemas.microsoft.com/office/2019/extlst" xmlns:r="http://schemas.openxmlformats.org/officeDocument/2006/relationships" xmlns:m="http://schemas.openxmlformats.org/officeDocument/2006/math" xmlns:v="urn:schemas-microsoft-com:vml" xmlns:wp14="http://schemas.microsoft.com/office/word/2010/wordprocessingDrawing" xmlns:wp="http://schemas.openxmlformats.org/drawingml/2006/wordprocessingDrawing" xmlns:w10="urn:schemas-microsoft-com:office:word" xmlns:w="http://schemas.openxmlformats.org/wordprocessingml/2006/main" xmlns:w14="http://schemas.microsoft.com/office/word/2010/wordml" xmlns:w15="http://schemas.microsoft.com/office/word/2012/wordml" xmlns:w16cex="http://schemas.microsoft.com/office/word/2018/wordml/cex" xmlns:w16cid="http://schemas.microsoft.com/office/word/2016/wordml/cid" xmlns:w16="http://schemas.microsoft.com/office/word/2018/wordml" xmlns:w16du="http://schemas.microsoft.com/office/word/2023/wordml/word16du" xmlns:w16sdtdh="http://schemas.microsoft.com/office/word/2020/wordml/sdtdatahash" xmlns:w16se="http://schemas.microsoft.com/office/word/2015/wordml/symex" xmlns:wpg="http://schemas.microsoft.com/office/word/2010/wordprocessingGroup" xmlns:wpi="http://schemas.microsoft.com/office/word/2010/wordprocessingInk" xmlns:wne="http://schemas.microsoft.com/office/word/2006/wordml" xmlns:wps="http://schemas.microsoft.com/office/word/2010/wordprocessingShape" mc:Ignorable="w14 w15 w16se w16cid w16 w16cex w16sdtdh w16du wp14">
   <w:body>
-    <w:p>
-      <w:r>
-        <w:rPr>
-          <w:noProof/>
-        </w:rPr>
-        <w:drawing>
-          <wp:inline distT="0" distB="0" distL="0" distR="0" wp14:anchorId="5932F2A9" wp14:editId="5D8D377F">
-            <wp:extent cx="5274310" cy="2884805"/>
-            <wp:effectExtent l="0" t="0" r="2540" b="0"/>
-            <wp:docPr id="27307555" name="圖片 1"/>
-            <wp:cNvGraphicFramePr>
-              <a:graphicFrameLocks xmlns:a="http://schemas.openxmlformats.org/drawingml/2006/main" noChangeAspect="1"/>
-            </wp:cNvGraphicFramePr>
-            <a:graphic xmlns:a="http://schemas.openxmlformats.org/drawingml/2006/main">
-              <a:graphicData uri="http://schemas.openxmlformats.org/drawingml/2006/picture">
-                <pic:pic xmlns:pic="http://schemas.openxmlformats.org/drawingml/2006/picture">
-                  <pic:nvPicPr>
-                    <pic:cNvPr id="27307555" name=""/>
-                    <pic:cNvPicPr/>
-                  </pic:nvPicPr>
-                  <pic:blipFill>
-                    <a:blip r:embed="rId6"/>
-                    <a:stretch>
-                      <a:fillRect/>
-                    </a:stretch>
-                  </pic:blipFill>
-                  <pic:spPr>
-                    <a:xfrm>
-                      <a:off x="0" y="0"/>
-                      <a:ext cx="5274310" cy="2884805"/>
-                    </a:xfrm>
-                    <a:prstGeom prst="rect">
-                      <a:avLst/>
-                    </a:prstGeom>
-                  </pic:spPr>
-                </pic:pic>
-              </a:graphicData>
-            </a:graphic>
-          </wp:inline>
-        </w:drawing>
-      </w:r>
-    </w:p>
-    <w:p>
-      <w:r>
-        <w:rPr>
-          <w:rFonts w:hint="eastAsia"/>
-        </w:rPr>
-        <w:t>在所有產品的上方多出了一行白色，在</w:t>
-      </w:r>
-      <w:r>
-        <w:rPr>
-          <w:rFonts w:hint="eastAsia"/>
-        </w:rPr>
-        <w:t>html</w:t>
-      </w:r>
-      <w:r>
-        <w:rPr>
-          <w:rFonts w:hint="eastAsia"/>
-        </w:rPr>
-        <w:t>裡沒有，目前在找問題找不到</w:t>
-      </w:r>
-    </w:p>
-    <w:p/>
-    <w:p>
-      <w:r>
-        <w:rPr>
-          <w:noProof/>
-        </w:rPr>
-        <w:drawing>
-          <wp:inline distT="0" distB="0" distL="0" distR="0" wp14:anchorId="5C4EF3C1" wp14:editId="4C283E78">
-            <wp:extent cx="5274310" cy="1691005"/>
-            <wp:effectExtent l="0" t="0" r="2540" b="4445"/>
-            <wp:docPr id="2062720257" name="圖片 1"/>
-            <wp:cNvGraphicFramePr>
-              <a:graphicFrameLocks xmlns:a="http://schemas.openxmlformats.org/drawingml/2006/main" noChangeAspect="1"/>
-            </wp:cNvGraphicFramePr>
-            <a:graphic xmlns:a="http://schemas.openxmlformats.org/drawingml/2006/main">
-              <a:graphicData uri="http://schemas.openxmlformats.org/drawingml/2006/picture">
-                <pic:pic xmlns:pic="http://schemas.openxmlformats.org/drawingml/2006/picture">
-                  <pic:nvPicPr>
-                    <pic:cNvPr id="2062720257" name=""/>
-                    <pic:cNvPicPr/>
-                  </pic:nvPicPr>
-                  <pic:blipFill>
-                    <a:blip r:embed="rId7"/>
-                    <a:stretch>
-                      <a:fillRect/>
-                    </a:stretch>
-                  </pic:blipFill>
-                  <pic:spPr>
-                    <a:xfrm>
-                      <a:off x="0" y="0"/>
-                      <a:ext cx="5274310" cy="1691005"/>
-                    </a:xfrm>
-                    <a:prstGeom prst="rect">
-                      <a:avLst/>
-                    </a:prstGeom>
-                  </pic:spPr>
-                </pic:pic>
-              </a:graphicData>
-            </a:graphic>
-          </wp:inline>
-        </w:drawing>
-      </w:r>
-    </w:p>
     <w:p>
       <w:r>
         <w:rPr>
@@ -128,7 +23,7 @@
                     <pic:cNvPicPr/>
                   </pic:nvPicPr>
                   <pic:blipFill>
-                    <a:blip r:embed="rId8"/>
+                    <a:blip r:embed="rId6"/>
                     <a:stretch>
                       <a:fillRect/>
                     </a:stretch>
@@ -148,12 +43,78 @@
           </wp:inline>
         </w:drawing>
       </w:r>
+    </w:p>
+    <w:p>
+      <w:r>
+        <w:rPr>
+          <w:rFonts w:hint="eastAsia"/>
+        </w:rPr>
+        <w:t>這些問題是在</w:t>
+      </w:r>
+      <w:r>
+        <w:rPr>
+          <w:rFonts w:hint="eastAsia"/>
+        </w:rPr>
+        <w:t>aboutus.html</w:t>
+      </w:r>
+      <w:r>
+        <w:rPr>
+          <w:rFonts w:hint="eastAsia"/>
+        </w:rPr>
+        <w:t>中在設計上面點擊</w:t>
+      </w:r>
+      <w:r>
+        <w:rPr>
+          <w:rFonts w:hint="eastAsia"/>
+        </w:rPr>
+        <w:t>icon</w:t>
+      </w:r>
+      <w:r>
+        <w:rPr>
+          <w:rFonts w:hint="eastAsia"/>
+        </w:rPr>
+        <w:t>和</w:t>
+      </w:r>
+      <w:r>
+        <w:rPr>
+          <w:rFonts w:hint="eastAsia"/>
+        </w:rPr>
+        <w:t>以及搜尋欄位的部分到底是要導回到有登入的</w:t>
+      </w:r>
+      <w:proofErr w:type="spellStart"/>
+      <w:r>
+        <w:rPr>
+          <w:rFonts w:hint="eastAsia"/>
+        </w:rPr>
+        <w:t>jsp</w:t>
+      </w:r>
+      <w:proofErr w:type="spellEnd"/>
+      <w:r>
+        <w:rPr>
+          <w:rFonts w:hint="eastAsia"/>
+        </w:rPr>
+        <w:t>還是沒有登入的</w:t>
+      </w:r>
+      <w:r>
+        <w:rPr>
+          <w:rFonts w:hint="eastAsia"/>
+        </w:rPr>
+        <w:t>JSP</w:t>
+      </w:r>
+      <w:r>
+        <w:rPr>
+          <w:rFonts w:hint="eastAsia"/>
+        </w:rPr>
+        <w:t>還是有甚麼設計可以參照</w:t>
+      </w:r>
+    </w:p>
+    <w:p>
       <w:r>
         <w:drawing>
-          <wp:inline distT="0" distB="0" distL="0" distR="0" wp14:anchorId="14C9CCC8" wp14:editId="6608D4B4">
-            <wp:extent cx="5274310" cy="1814830"/>
+          <wp:inline distT="0" distB="0" distL="0" distR="0" wp14:anchorId="137B1B3A" wp14:editId="1555C095">
+            <wp:extent cx="5274310" cy="1358900"/>
             <wp:effectExtent l="0" t="0" r="2540" b="0"/>
-            <wp:docPr id="306419173" name="圖片 1"/>
+            <wp:docPr id="1230769251" name="圖片 1"/>
             <wp:cNvGraphicFramePr>
               <a:graphicFrameLocks xmlns:a="http://schemas.openxmlformats.org/drawingml/2006/main" noChangeAspect="1"/>
             </wp:cNvGraphicFramePr>
@@ -161,11 +122,11 @@
               <a:graphicData uri="http://schemas.openxmlformats.org/drawingml/2006/picture">
                 <pic:pic xmlns:pic="http://schemas.openxmlformats.org/drawingml/2006/picture">
                   <pic:nvPicPr>
-                    <pic:cNvPr id="306419173" name=""/>
+                    <pic:cNvPr id="1230769251" name=""/>
                     <pic:cNvPicPr/>
                   </pic:nvPicPr>
                   <pic:blipFill>
-                    <a:blip r:embed="rId9"/>
+                    <a:blip r:embed="rId7"/>
                     <a:stretch>
                       <a:fillRect/>
                     </a:stretch>
@@ -173,7 +134,7 @@
                   <pic:spPr>
                     <a:xfrm>
                       <a:off x="0" y="0"/>
-                      <a:ext cx="5274310" cy="1814830"/>
+                      <a:ext cx="5274310" cy="1358900"/>
                     </a:xfrm>
                     <a:prstGeom prst="rect">
                       <a:avLst/>
@@ -186,78 +147,14 @@
         </w:drawing>
       </w:r>
     </w:p>
+    <w:p/>
     <w:p>
       <w:r>
-        <w:rPr>
-          <w:rFonts w:hint="eastAsia"/>
-        </w:rPr>
-        <w:lastRenderedPageBreak/>
-        <w:t>這些問題是在</w:t>
-      </w:r>
-      <w:proofErr w:type="spellStart"/>
-      <w:r>
-        <w:rPr>
-          <w:rFonts w:hint="eastAsia"/>
-        </w:rPr>
-        <w:t>product.jsp</w:t>
-      </w:r>
-      <w:proofErr w:type="spellEnd"/>
-      <w:r>
-        <w:rPr>
-          <w:rFonts w:hint="eastAsia"/>
-        </w:rPr>
-        <w:t>中在設計上面點擊</w:t>
-      </w:r>
-      <w:r>
-        <w:rPr>
-          <w:rFonts w:hint="eastAsia"/>
-        </w:rPr>
-        <w:t>icon</w:t>
-      </w:r>
-      <w:r>
-        <w:rPr>
-          <w:rFonts w:hint="eastAsia"/>
-        </w:rPr>
-        <w:t>和</w:t>
-      </w:r>
-      <w:r>
-        <w:rPr>
-          <w:rFonts w:hint="eastAsia"/>
-        </w:rPr>
-        <w:t>以及搜尋欄位的部分到底是要導回到有登入的</w:t>
-      </w:r>
-      <w:proofErr w:type="spellStart"/>
-      <w:r>
-        <w:rPr>
-          <w:rFonts w:hint="eastAsia"/>
-        </w:rPr>
-        <w:t>jsp</w:t>
-      </w:r>
-      <w:proofErr w:type="spellEnd"/>
-      <w:r>
-        <w:rPr>
-          <w:rFonts w:hint="eastAsia"/>
-        </w:rPr>
-        <w:t>還是沒有登入的</w:t>
-      </w:r>
-      <w:r>
-        <w:rPr>
-          <w:rFonts w:hint="eastAsia"/>
-        </w:rPr>
-        <w:t>JSP</w:t>
-      </w:r>
-      <w:r>
-        <w:rPr>
-          <w:rFonts w:hint="eastAsia"/>
-        </w:rPr>
-        <w:t>還是有甚麼設計可以參照</w:t>
-      </w:r>
-      <w:r>
         <w:drawing>
-          <wp:inline distT="0" distB="0" distL="0" distR="0" wp14:anchorId="3B295EC0" wp14:editId="2692AF21">
-            <wp:extent cx="5274310" cy="1232535"/>
-            <wp:effectExtent l="0" t="0" r="2540" b="5715"/>
-            <wp:docPr id="458195111" name="圖片 1"/>
+          <wp:inline distT="0" distB="0" distL="0" distR="0" wp14:anchorId="55703477" wp14:editId="25A2F3D1">
+            <wp:extent cx="5274310" cy="2484755"/>
+            <wp:effectExtent l="0" t="0" r="2540" b="0"/>
+            <wp:docPr id="1404898511" name="圖片 1"/>
             <wp:cNvGraphicFramePr>
               <a:graphicFrameLocks xmlns:a="http://schemas.openxmlformats.org/drawingml/2006/main" noChangeAspect="1"/>
             </wp:cNvGraphicFramePr>
@@ -265,11 +162,11 @@
               <a:graphicData uri="http://schemas.openxmlformats.org/drawingml/2006/picture">
                 <pic:pic xmlns:pic="http://schemas.openxmlformats.org/drawingml/2006/picture">
                   <pic:nvPicPr>
-                    <pic:cNvPr id="458195111" name=""/>
+                    <pic:cNvPr id="1404898511" name=""/>
                     <pic:cNvPicPr/>
                   </pic:nvPicPr>
                   <pic:blipFill>
-                    <a:blip r:embed="rId10"/>
+                    <a:blip r:embed="rId8"/>
                     <a:stretch>
                       <a:fillRect/>
                     </a:stretch>
@@ -277,7 +174,7 @@
                   <pic:spPr>
                     <a:xfrm>
                       <a:off x="0" y="0"/>
-                      <a:ext cx="5274310" cy="1232535"/>
+                      <a:ext cx="5274310" cy="2484755"/>
                     </a:xfrm>
                     <a:prstGeom prst="rect">
                       <a:avLst/>
@@ -291,20 +188,23 @@
       </w:r>
     </w:p>
     <w:p>
-      <w:r>
-        <w:rPr>
-          <w:rFonts w:hint="eastAsia"/>
-        </w:rPr>
-        <w:t>我好像發現我少看了一個</w:t>
-      </w:r>
       <w:proofErr w:type="spellStart"/>
       <w:r>
-        <w:rPr>
-          <w:rFonts w:hint="eastAsia"/>
-        </w:rPr>
-        <w:t>product_LoggedIn.jsp</w:t>
+        <w:t>P</w:t>
+      </w:r>
+      <w:r>
+        <w:rPr>
+          <w:rFonts w:hint="eastAsia"/>
+        </w:rPr>
+        <w:t>roddownmenu</w:t>
       </w:r>
       <w:proofErr w:type="spellEnd"/>
+      <w:r>
+        <w:rPr>
+          <w:rFonts w:hint="eastAsia"/>
+        </w:rPr>
+        <w:t>下拉式選單又無法正常運作</w:t>
+      </w:r>
     </w:p>
     <w:p>
       <w:pPr>

</xml_diff>